<commit_message>
update precalcAI labs and add lab-zero
</commit_message>
<xml_diff>
--- a/precalcAI/lab-exponential-export.docx
+++ b/precalcAI/lab-exponential-export.docx
@@ -23,7 +23,7 @@
         <w:pStyle w:val="Author"/>
       </w:pPr>
       <w:r>
-        <w:t xml:space="preserve">Mathematics Consortium Working Group</w:t>
+        <w:t xml:space="preserve">Mathematics Consortium Working Group </w:t>
       </w:r>
       <w:r>
         <w:t xml:space="preserve"> </w:t>
@@ -551,7 +551,13 @@
               </w:numPr>
             </w:pPr>
             <w:r>
-              <w:t xml:space="preserve">Find a direct exponential fit (not to use a linear fit using logs).</w:t>
+              <w:t xml:space="preserve">Fit an exponential function to the data (directly, without using</w:t>
+            </w:r>
+            <w:r>
+              <w:t xml:space="preserve"> </w:t>
+            </w:r>
+            <w:r>
+              <w:t xml:space="preserve">logs)..</w:t>
             </w:r>
           </w:p>
           <w:p>
@@ -562,13 +568,13 @@
               </w:numPr>
             </w:pPr>
             <w:r>
-              <w:t xml:space="preserve">Plot the data together with the fitted exponential model. Use the</w:t>
+              <w:t xml:space="preserve">Plot the data together with the exponential model. Use the Plotly</w:t>
             </w:r>
             <w:r>
               <w:t xml:space="preserve"> </w:t>
             </w:r>
             <w:r>
-              <w:t xml:space="preserve">Plotly library for a more interactive plot.</w:t>
+              <w:t xml:space="preserve">library for a more interactive plot.</w:t>
             </w:r>
           </w:p>
           <w:p>
@@ -2050,7 +2056,7 @@
         <w:t xml:space="preserve">movies_by_genre_1980_2014.csv</w:t>
       </w:r>
       <w:r>
-        <w:t xml:space="preserve">, find an exponential fit, and graph it with the data by either editing the code or using an LLM to generate new code for it. The exponential fit you get may not be as good as with romance, but it should still show an approximate exponential trend.</w:t>
+        <w:t xml:space="preserve">, find an exponential model to fit the data, and graph it together with the data, either by editing the code or by using an LLM to generate new code. The exponential model you get may not be as good as for romance but should show an approximate exponential trend.</w:t>
       </w:r>
     </w:p>
     <w:p>
@@ -2244,7 +2250,7 @@
         </w:numPr>
       </w:pPr>
       <w:r>
-        <w:t xml:space="preserve">Ask the LLM to find an exponential fit for each genre in this new file and plot each genre’s data with its fit (one graph per genre).</w:t>
+        <w:t xml:space="preserve">Ask the LLM to find an exponential model to fit the data of each genre in this new file and plot each genre’s data with the model (one graph per genre).</w:t>
       </w:r>
     </w:p>
     <w:p>
@@ -2255,7 +2261,7 @@
         </w:numPr>
       </w:pPr>
       <w:r>
-        <w:t xml:space="preserve">The exponential fit you get for</w:t>
+        <w:t xml:space="preserve">The exponential model you get for</w:t>
       </w:r>
       <w:r>
         <w:t xml:space="preserve"> </w:t>
@@ -2454,7 +2460,7 @@
         </w:numPr>
       </w:pPr>
       <w:r>
-        <w:t xml:space="preserve">Plot one of these together with Romance on a single graph (data and fit for both).</w:t>
+        <w:t xml:space="preserve">Plot one of these together with Romance on a single graph (data and model for both).</w:t>
       </w:r>
     </w:p>
     <w:p>
@@ -2553,13 +2559,13 @@
       </w:r>
     </w:p>
     <w:bookmarkEnd w:id="28"/>
-    <w:bookmarkStart w:id="30" w:name="X0faaac692e47626b8aa1b0c52883f75b7d37ec3"/>
+    <w:bookmarkStart w:id="30" w:name="X46182c3f9350dbdec0b29977370e79a02e1b06f"/>
     <w:p>
       <w:pPr>
         <w:pStyle w:val="Heading2"/>
       </w:pPr>
       <w:r>
-        <w:t xml:space="preserve">All exponential genres for 1980–2014 in one plot</w:t>
+        <w:t xml:space="preserve">All exponential genres for 1980–2014 in one plot.</w:t>
       </w:r>
     </w:p>
     <w:p>
@@ -2570,7 +2576,7 @@
         </w:numPr>
       </w:pPr>
       <w:r>
-        <w:t xml:space="preserve">Ask the LLM to plot all the exponential models from the genres that show exponential growth in</w:t>
+        <w:t xml:space="preserve">Ask the LLM to plot all the exponential models from the genres that show exponential growth in the file</w:t>
       </w:r>
       <w:r>
         <w:t xml:space="preserve"> </w:t>
@@ -2790,7 +2796,7 @@
         </w:numPr>
       </w:pPr>
       <w:r>
-        <w:t xml:space="preserve">Ask the LLM to find a new exponential fit for each genre across the whole range 1950–2024 and plot data and fit (one plot per genre).</w:t>
+        <w:t xml:space="preserve">Ask the LLM to find a new exponential model to fit the data for each genre across the whole range 1950–2024 and plot data and model (one plot per genre)</w:t>
       </w:r>
     </w:p>
     <w:p>
@@ -2937,7 +2943,7 @@
         <w:rPr>
           <w:rStyle w:val="CommentTok"/>
         </w:rPr>
-        <w:t xml:space="preserve"># Nonlinear least squares (direct exponential fit)</w:t>
+        <w:t xml:space="preserve"># Nonlinear least squares (fit exponential function to the data)</w:t>
       </w:r>
       <w:r>
         <w:br/>
@@ -4986,7 +4992,7 @@
         <w:rPr>
           <w:rStyle w:val="StringTok"/>
         </w:rPr>
-        <w:t xml:space="preserve">"Romance Movies per Year vs. Exponential Fit (t = years since 1980)"</w:t>
+        <w:t xml:space="preserve">"Romance Movies per Year vs. Exponential Model (t = years since 1980)"</w:t>
       </w:r>
       <w:r>
         <w:rPr>

</xml_diff>